<commit_message>
add use case view problem
</commit_message>
<xml_diff>
--- a/Đặc tả Use Case.docx
+++ b/Đặc tả Use Case.docx
@@ -290,6 +290,14 @@
               </w:rPr>
               <w:t>vào hệ thống</w:t>
             </w:r>
+            <w:r>
+              <w:rPr>
+                <w:rFonts w:cs="Times New Roman"/>
+                <w:sz w:val="28"/>
+                <w:szCs w:val="28"/>
+              </w:rPr>
+              <w:t>.</w:t>
+            </w:r>
           </w:p>
         </w:tc>
       </w:tr>
@@ -479,15 +487,15 @@
                 <w:sz w:val="28"/>
                 <w:szCs w:val="28"/>
               </w:rPr>
-              <w:t>n chức năng chọn file bài làm</w:t>
-            </w:r>
-            <w:r>
-              <w:rPr>
-                <w:rFonts w:cs="Times New Roman"/>
-                <w:sz w:val="28"/>
-                <w:szCs w:val="28"/>
-              </w:rPr>
-              <w:t>.</w:t>
+              <w:t xml:space="preserve">n chức năng </w:t>
+            </w:r>
+            <w:r>
+              <w:rPr>
+                <w:rFonts w:cs="Times New Roman"/>
+                <w:sz w:val="28"/>
+                <w:szCs w:val="28"/>
+              </w:rPr>
+              <w:t>Submit</w:t>
             </w:r>
           </w:p>
         </w:tc>
@@ -509,7 +517,15 @@
                 <w:sz w:val="28"/>
                 <w:szCs w:val="28"/>
               </w:rPr>
-              <w:t>2. Lấy danh sách thư mục và hiển thị giao diện cho chọn file.</w:t>
+              <w:t xml:space="preserve">2. </w:t>
+            </w:r>
+            <w:r>
+              <w:rPr>
+                <w:rFonts w:cs="Times New Roman"/>
+                <w:sz w:val="28"/>
+                <w:szCs w:val="28"/>
+              </w:rPr>
+              <w:t>Hiển thị giao diện nộp bài.</w:t>
             </w:r>
           </w:p>
         </w:tc>
@@ -544,7 +560,7 @@
                 <w:sz w:val="28"/>
                 <w:szCs w:val="28"/>
               </w:rPr>
-              <w:t>vào thư mục lưu file và chọn file bài làm.</w:t>
+              <w:t>chọn bài và file bài làm, chọn chức năng nộp bài.</w:t>
             </w:r>
           </w:p>
         </w:tc>
@@ -582,80 +598,23 @@
                 <w:sz w:val="28"/>
                 <w:szCs w:val="28"/>
               </w:rPr>
-              <w:t>Hệ thống kiểm tra file, lấy file về server và hiển thị đường dẫn của file ra giao diện</w:t>
-            </w:r>
-          </w:p>
-        </w:tc>
-      </w:tr>
-      <w:tr>
-        <w:trPr>
-          <w:jc w:val="center"/>
-        </w:trPr>
-        <w:tc>
-          <w:tcPr>
-            <w:tcW w:w="4675" w:type="dxa"/>
-          </w:tcPr>
-          <w:p>
-            <w:pPr>
-              <w:rPr>
-                <w:rFonts w:cs="Times New Roman"/>
-                <w:sz w:val="28"/>
-                <w:szCs w:val="28"/>
-              </w:rPr>
-            </w:pPr>
-            <w:r>
-              <w:rPr>
-                <w:rFonts w:cs="Times New Roman"/>
-                <w:sz w:val="28"/>
-                <w:szCs w:val="28"/>
-              </w:rPr>
-              <w:t>5. Student nhấn chọn submit.</w:t>
-            </w:r>
-          </w:p>
-        </w:tc>
-        <w:tc>
-          <w:tcPr>
-            <w:tcW w:w="5220" w:type="dxa"/>
-          </w:tcPr>
-          <w:p>
-            <w:pPr>
-              <w:rPr>
-                <w:rFonts w:cs="Times New Roman"/>
-                <w:sz w:val="28"/>
-                <w:szCs w:val="28"/>
-              </w:rPr>
-            </w:pPr>
-            <w:r>
-              <w:rPr>
-                <w:rFonts w:cs="Times New Roman"/>
-                <w:sz w:val="28"/>
-                <w:szCs w:val="28"/>
-              </w:rPr>
-              <w:t xml:space="preserve">6. </w:t>
-            </w:r>
-            <w:r>
-              <w:rPr>
-                <w:rFonts w:cs="Times New Roman"/>
-                <w:sz w:val="28"/>
-                <w:szCs w:val="28"/>
-              </w:rPr>
-              <w:t>Tiến hành compile</w:t>
-            </w:r>
-            <w:r>
-              <w:rPr>
-                <w:rFonts w:cs="Times New Roman"/>
-                <w:sz w:val="28"/>
-                <w:szCs w:val="28"/>
-              </w:rPr>
-              <w:t xml:space="preserve"> </w:t>
-            </w:r>
-            <w:r>
-              <w:rPr>
-                <w:rFonts w:cs="Times New Roman"/>
-                <w:sz w:val="28"/>
-                <w:szCs w:val="28"/>
-              </w:rPr>
-              <w:t>file bài làm và chạy chương trình chấm bài, trả về kết quả và hiển thị kết quả chấm.</w:t>
+              <w:t>K</w:t>
+            </w:r>
+            <w:r>
+              <w:rPr>
+                <w:rFonts w:cs="Times New Roman"/>
+                <w:sz w:val="28"/>
+                <w:szCs w:val="28"/>
+              </w:rPr>
+              <w:t>iểm tra file,</w:t>
+            </w:r>
+            <w:r>
+              <w:rPr>
+                <w:rFonts w:cs="Times New Roman"/>
+                <w:sz w:val="28"/>
+                <w:szCs w:val="28"/>
+              </w:rPr>
+              <w:t xml:space="preserve"> file về hệ thống, hệ thống tiền hành chấm bài và trả về giao diện xem thông tin kết quả.</w:t>
             </w:r>
           </w:p>
         </w:tc>
@@ -875,97 +834,97 @@
                 <w:sz w:val="28"/>
                 <w:szCs w:val="28"/>
               </w:rPr>
+              <w:t>Actor:</w:t>
+            </w:r>
+            <w:r>
+              <w:rPr>
+                <w:rFonts w:cs="Times New Roman"/>
+                <w:sz w:val="28"/>
+                <w:szCs w:val="28"/>
+              </w:rPr>
+              <w:t xml:space="preserve"> Student</w:t>
+            </w:r>
+          </w:p>
+        </w:tc>
+      </w:tr>
+      <w:tr>
+        <w:trPr>
+          <w:jc w:val="center"/>
+        </w:trPr>
+        <w:tc>
+          <w:tcPr>
+            <w:tcW w:w="9350" w:type="dxa"/>
+            <w:gridSpan w:val="2"/>
+          </w:tcPr>
+          <w:p>
+            <w:pPr>
+              <w:rPr>
+                <w:rFonts w:cs="Times New Roman"/>
+                <w:sz w:val="28"/>
+                <w:szCs w:val="28"/>
+              </w:rPr>
+            </w:pPr>
+            <w:r>
+              <w:rPr>
+                <w:rFonts w:cs="Times New Roman"/>
+                <w:b/>
+                <w:sz w:val="28"/>
+                <w:szCs w:val="28"/>
+              </w:rPr>
+              <w:t>Chức năng:</w:t>
+            </w:r>
+            <w:r>
+              <w:rPr>
+                <w:rFonts w:cs="Times New Roman"/>
+                <w:sz w:val="28"/>
+                <w:szCs w:val="28"/>
+              </w:rPr>
+              <w:t xml:space="preserve"> </w:t>
+            </w:r>
+            <w:r>
+              <w:rPr>
+                <w:rFonts w:cs="Times New Roman"/>
+                <w:sz w:val="28"/>
+                <w:szCs w:val="28"/>
+              </w:rPr>
+              <w:t>Use case cho phép actor xem thông tin kết quả</w:t>
+            </w:r>
+            <w:r>
+              <w:rPr>
+                <w:rFonts w:cs="Times New Roman"/>
+                <w:sz w:val="28"/>
+                <w:szCs w:val="28"/>
+              </w:rPr>
+              <w:t xml:space="preserve"> các lần nộp bài.</w:t>
+            </w:r>
+          </w:p>
+        </w:tc>
+      </w:tr>
+      <w:tr>
+        <w:trPr>
+          <w:jc w:val="center"/>
+        </w:trPr>
+        <w:tc>
+          <w:tcPr>
+            <w:tcW w:w="9350" w:type="dxa"/>
+            <w:gridSpan w:val="2"/>
+          </w:tcPr>
+          <w:p>
+            <w:pPr>
+              <w:rPr>
+                <w:rFonts w:cs="Times New Roman"/>
+                <w:sz w:val="28"/>
+                <w:szCs w:val="28"/>
+              </w:rPr>
+            </w:pPr>
+            <w:r>
+              <w:rPr>
+                <w:rFonts w:cs="Times New Roman"/>
+                <w:b/>
+                <w:sz w:val="28"/>
+                <w:szCs w:val="28"/>
+              </w:rPr>
               <w:lastRenderedPageBreak/>
-              <w:t>Actor:</w:t>
-            </w:r>
-            <w:r>
-              <w:rPr>
-                <w:rFonts w:cs="Times New Roman"/>
-                <w:sz w:val="28"/>
-                <w:szCs w:val="28"/>
-              </w:rPr>
-              <w:t xml:space="preserve"> Student</w:t>
-            </w:r>
-          </w:p>
-        </w:tc>
-      </w:tr>
-      <w:tr>
-        <w:trPr>
-          <w:jc w:val="center"/>
-        </w:trPr>
-        <w:tc>
-          <w:tcPr>
-            <w:tcW w:w="9350" w:type="dxa"/>
-            <w:gridSpan w:val="2"/>
-          </w:tcPr>
-          <w:p>
-            <w:pPr>
-              <w:rPr>
-                <w:rFonts w:cs="Times New Roman"/>
-                <w:sz w:val="28"/>
-                <w:szCs w:val="28"/>
-              </w:rPr>
-            </w:pPr>
-            <w:r>
-              <w:rPr>
-                <w:rFonts w:cs="Times New Roman"/>
-                <w:b/>
-                <w:sz w:val="28"/>
-                <w:szCs w:val="28"/>
-              </w:rPr>
-              <w:t>Chức năng:</w:t>
-            </w:r>
-            <w:r>
-              <w:rPr>
-                <w:rFonts w:cs="Times New Roman"/>
-                <w:sz w:val="28"/>
-                <w:szCs w:val="28"/>
-              </w:rPr>
-              <w:t xml:space="preserve"> </w:t>
-            </w:r>
-            <w:r>
-              <w:rPr>
-                <w:rFonts w:cs="Times New Roman"/>
-                <w:sz w:val="28"/>
-                <w:szCs w:val="28"/>
-              </w:rPr>
-              <w:t>Use case cho phép actor xem thông tin kết quả</w:t>
-            </w:r>
-            <w:r>
-              <w:rPr>
-                <w:rFonts w:cs="Times New Roman"/>
-                <w:sz w:val="28"/>
-                <w:szCs w:val="28"/>
-              </w:rPr>
-              <w:t xml:space="preserve"> các lần nộp bài.</w:t>
-            </w:r>
-          </w:p>
-        </w:tc>
-      </w:tr>
-      <w:tr>
-        <w:trPr>
-          <w:jc w:val="center"/>
-        </w:trPr>
-        <w:tc>
-          <w:tcPr>
-            <w:tcW w:w="9350" w:type="dxa"/>
-            <w:gridSpan w:val="2"/>
-          </w:tcPr>
-          <w:p>
-            <w:pPr>
-              <w:rPr>
-                <w:rFonts w:cs="Times New Roman"/>
-                <w:sz w:val="28"/>
-                <w:szCs w:val="28"/>
-              </w:rPr>
-            </w:pPr>
-            <w:r>
-              <w:rPr>
-                <w:rFonts w:cs="Times New Roman"/>
-                <w:b/>
-                <w:sz w:val="28"/>
-                <w:szCs w:val="28"/>
-              </w:rPr>
               <w:t>Điều kiện trước:</w:t>
             </w:r>
             <w:r>
@@ -1695,7 +1654,6 @@
           <w:sz w:val="32"/>
           <w:szCs w:val="32"/>
         </w:rPr>
-        <w:lastRenderedPageBreak/>
         <w:t>4</w:t>
       </w:r>
       <w:r>
@@ -1786,6 +1744,7 @@
                 <w:sz w:val="28"/>
                 <w:szCs w:val="28"/>
               </w:rPr>
+              <w:lastRenderedPageBreak/>
               <w:t>Actor:</w:t>
             </w:r>
             <w:r>
@@ -2486,112 +2445,112 @@
                 <w:sz w:val="28"/>
                 <w:szCs w:val="28"/>
               </w:rPr>
+              <w:t>Actor</w:t>
+            </w:r>
+          </w:p>
+        </w:tc>
+        <w:tc>
+          <w:tcPr>
+            <w:tcW w:w="4675" w:type="dxa"/>
+          </w:tcPr>
+          <w:p>
+            <w:pPr>
+              <w:jc w:val="center"/>
+              <w:rPr>
+                <w:rFonts w:cs="Times New Roman"/>
+                <w:b/>
+                <w:sz w:val="28"/>
+                <w:szCs w:val="28"/>
+              </w:rPr>
+            </w:pPr>
+            <w:r>
+              <w:rPr>
+                <w:rFonts w:cs="Times New Roman"/>
+                <w:b/>
+                <w:sz w:val="28"/>
+                <w:szCs w:val="28"/>
+              </w:rPr>
+              <w:t>Hệ thống</w:t>
+            </w:r>
+          </w:p>
+        </w:tc>
+      </w:tr>
+      <w:tr>
+        <w:trPr>
+          <w:jc w:val="center"/>
+        </w:trPr>
+        <w:tc>
+          <w:tcPr>
+            <w:tcW w:w="4675" w:type="dxa"/>
+          </w:tcPr>
+          <w:p>
+            <w:pPr>
+              <w:rPr>
+                <w:rFonts w:cs="Times New Roman"/>
+                <w:sz w:val="28"/>
+                <w:szCs w:val="28"/>
+              </w:rPr>
+            </w:pPr>
+            <w:r>
+              <w:rPr>
+                <w:rFonts w:cs="Times New Roman"/>
+                <w:sz w:val="28"/>
+                <w:szCs w:val="28"/>
+              </w:rPr>
+              <w:t>1. Student chọn chức năng Logout</w:t>
+            </w:r>
+          </w:p>
+        </w:tc>
+        <w:tc>
+          <w:tcPr>
+            <w:tcW w:w="4675" w:type="dxa"/>
+          </w:tcPr>
+          <w:p>
+            <w:pPr>
+              <w:rPr>
+                <w:rFonts w:cs="Times New Roman"/>
+                <w:sz w:val="28"/>
+                <w:szCs w:val="28"/>
+              </w:rPr>
+            </w:pPr>
+            <w:r>
+              <w:rPr>
+                <w:rFonts w:cs="Times New Roman"/>
+                <w:sz w:val="28"/>
+                <w:szCs w:val="28"/>
+              </w:rPr>
+              <w:t>2. Hiển thị thông báo Logout thành công và cho phép Login.</w:t>
+            </w:r>
+          </w:p>
+        </w:tc>
+      </w:tr>
+      <w:tr>
+        <w:trPr>
+          <w:jc w:val="center"/>
+        </w:trPr>
+        <w:tc>
+          <w:tcPr>
+            <w:tcW w:w="9350" w:type="dxa"/>
+            <w:gridSpan w:val="2"/>
+            <w:shd w:val="clear" w:color="auto" w:fill="F7CAAC" w:themeFill="accent2" w:themeFillTint="66"/>
+          </w:tcPr>
+          <w:p>
+            <w:pPr>
+              <w:rPr>
+                <w:rFonts w:cs="Times New Roman"/>
+                <w:b/>
+                <w:sz w:val="28"/>
+                <w:szCs w:val="28"/>
+              </w:rPr>
+            </w:pPr>
+            <w:r>
+              <w:rPr>
+                <w:rFonts w:cs="Times New Roman"/>
+                <w:b/>
+                <w:sz w:val="28"/>
+                <w:szCs w:val="28"/>
+              </w:rPr>
               <w:lastRenderedPageBreak/>
-              <w:t>Actor</w:t>
-            </w:r>
-          </w:p>
-        </w:tc>
-        <w:tc>
-          <w:tcPr>
-            <w:tcW w:w="4675" w:type="dxa"/>
-          </w:tcPr>
-          <w:p>
-            <w:pPr>
-              <w:jc w:val="center"/>
-              <w:rPr>
-                <w:rFonts w:cs="Times New Roman"/>
-                <w:b/>
-                <w:sz w:val="28"/>
-                <w:szCs w:val="28"/>
-              </w:rPr>
-            </w:pPr>
-            <w:r>
-              <w:rPr>
-                <w:rFonts w:cs="Times New Roman"/>
-                <w:b/>
-                <w:sz w:val="28"/>
-                <w:szCs w:val="28"/>
-              </w:rPr>
-              <w:t>Hệ thống</w:t>
-            </w:r>
-          </w:p>
-        </w:tc>
-      </w:tr>
-      <w:tr>
-        <w:trPr>
-          <w:jc w:val="center"/>
-        </w:trPr>
-        <w:tc>
-          <w:tcPr>
-            <w:tcW w:w="4675" w:type="dxa"/>
-          </w:tcPr>
-          <w:p>
-            <w:pPr>
-              <w:rPr>
-                <w:rFonts w:cs="Times New Roman"/>
-                <w:sz w:val="28"/>
-                <w:szCs w:val="28"/>
-              </w:rPr>
-            </w:pPr>
-            <w:r>
-              <w:rPr>
-                <w:rFonts w:cs="Times New Roman"/>
-                <w:sz w:val="28"/>
-                <w:szCs w:val="28"/>
-              </w:rPr>
-              <w:t>1. Student chọn chức năng Logout</w:t>
-            </w:r>
-          </w:p>
-        </w:tc>
-        <w:tc>
-          <w:tcPr>
-            <w:tcW w:w="4675" w:type="dxa"/>
-          </w:tcPr>
-          <w:p>
-            <w:pPr>
-              <w:rPr>
-                <w:rFonts w:cs="Times New Roman"/>
-                <w:sz w:val="28"/>
-                <w:szCs w:val="28"/>
-              </w:rPr>
-            </w:pPr>
-            <w:r>
-              <w:rPr>
-                <w:rFonts w:cs="Times New Roman"/>
-                <w:sz w:val="28"/>
-                <w:szCs w:val="28"/>
-              </w:rPr>
-              <w:t>2. Hiển thị thông báo Logout thành công và cho phép Login.</w:t>
-            </w:r>
-          </w:p>
-        </w:tc>
-      </w:tr>
-      <w:tr>
-        <w:trPr>
-          <w:jc w:val="center"/>
-        </w:trPr>
-        <w:tc>
-          <w:tcPr>
-            <w:tcW w:w="9350" w:type="dxa"/>
-            <w:gridSpan w:val="2"/>
-            <w:shd w:val="clear" w:color="auto" w:fill="F7CAAC" w:themeFill="accent2" w:themeFillTint="66"/>
-          </w:tcPr>
-          <w:p>
-            <w:pPr>
-              <w:rPr>
-                <w:rFonts w:cs="Times New Roman"/>
-                <w:b/>
-                <w:sz w:val="28"/>
-                <w:szCs w:val="28"/>
-              </w:rPr>
-            </w:pPr>
-            <w:r>
-              <w:rPr>
-                <w:rFonts w:cs="Times New Roman"/>
-                <w:b/>
-                <w:sz w:val="28"/>
-                <w:szCs w:val="28"/>
-              </w:rPr>
               <w:t xml:space="preserve">Luồng sự kiện phụ: </w:t>
             </w:r>
           </w:p>
@@ -3228,7 +3187,6 @@
                 <w:sz w:val="28"/>
                 <w:szCs w:val="28"/>
               </w:rPr>
-              <w:lastRenderedPageBreak/>
               <w:t>3.2.2. Teacher nhập lại thông tin.</w:t>
             </w:r>
           </w:p>
@@ -3344,6 +3302,7 @@
                 <w:sz w:val="28"/>
                 <w:szCs w:val="28"/>
               </w:rPr>
+              <w:lastRenderedPageBreak/>
               <w:t>Tên Use case:</w:t>
             </w:r>
             <w:r>
@@ -4030,89 +3989,89 @@
                 <w:sz w:val="28"/>
                 <w:szCs w:val="28"/>
               </w:rPr>
+              <w:t>Actor:</w:t>
+            </w:r>
+            <w:r>
+              <w:rPr>
+                <w:rFonts w:cs="Times New Roman"/>
+                <w:sz w:val="28"/>
+                <w:szCs w:val="28"/>
+              </w:rPr>
+              <w:t xml:space="preserve"> Teacher</w:t>
+            </w:r>
+          </w:p>
+        </w:tc>
+      </w:tr>
+      <w:tr>
+        <w:trPr>
+          <w:jc w:val="center"/>
+        </w:trPr>
+        <w:tc>
+          <w:tcPr>
+            <w:tcW w:w="9893" w:type="dxa"/>
+            <w:gridSpan w:val="2"/>
+          </w:tcPr>
+          <w:p>
+            <w:pPr>
+              <w:rPr>
+                <w:rFonts w:cs="Times New Roman"/>
+                <w:sz w:val="28"/>
+                <w:szCs w:val="28"/>
+              </w:rPr>
+            </w:pPr>
+            <w:r>
+              <w:rPr>
+                <w:rFonts w:cs="Times New Roman"/>
+                <w:b/>
+                <w:sz w:val="28"/>
+                <w:szCs w:val="28"/>
+              </w:rPr>
+              <w:t>Chức năng:</w:t>
+            </w:r>
+            <w:r>
+              <w:rPr>
+                <w:rFonts w:cs="Times New Roman"/>
+                <w:sz w:val="28"/>
+                <w:szCs w:val="28"/>
+              </w:rPr>
+              <w:t xml:space="preserve"> Use case cho phép actor </w:t>
+            </w:r>
+            <w:r>
+              <w:rPr>
+                <w:rFonts w:cs="Times New Roman"/>
+                <w:sz w:val="28"/>
+                <w:szCs w:val="28"/>
+              </w:rPr>
+              <w:t>xem thông tin các lần nộp bài và thông tin chi tiết của lần nộp đó.</w:t>
+            </w:r>
+          </w:p>
+        </w:tc>
+      </w:tr>
+      <w:tr>
+        <w:trPr>
+          <w:jc w:val="center"/>
+        </w:trPr>
+        <w:tc>
+          <w:tcPr>
+            <w:tcW w:w="9893" w:type="dxa"/>
+            <w:gridSpan w:val="2"/>
+          </w:tcPr>
+          <w:p>
+            <w:pPr>
+              <w:rPr>
+                <w:rFonts w:cs="Times New Roman"/>
+                <w:sz w:val="28"/>
+                <w:szCs w:val="28"/>
+              </w:rPr>
+            </w:pPr>
+            <w:r>
+              <w:rPr>
+                <w:rFonts w:cs="Times New Roman"/>
+                <w:b/>
+                <w:sz w:val="28"/>
+                <w:szCs w:val="28"/>
+              </w:rPr>
               <w:lastRenderedPageBreak/>
-              <w:t>Actor:</w:t>
-            </w:r>
-            <w:r>
-              <w:rPr>
-                <w:rFonts w:cs="Times New Roman"/>
-                <w:sz w:val="28"/>
-                <w:szCs w:val="28"/>
-              </w:rPr>
-              <w:t xml:space="preserve"> Teacher</w:t>
-            </w:r>
-          </w:p>
-        </w:tc>
-      </w:tr>
-      <w:tr>
-        <w:trPr>
-          <w:jc w:val="center"/>
-        </w:trPr>
-        <w:tc>
-          <w:tcPr>
-            <w:tcW w:w="9893" w:type="dxa"/>
-            <w:gridSpan w:val="2"/>
-          </w:tcPr>
-          <w:p>
-            <w:pPr>
-              <w:rPr>
-                <w:rFonts w:cs="Times New Roman"/>
-                <w:sz w:val="28"/>
-                <w:szCs w:val="28"/>
-              </w:rPr>
-            </w:pPr>
-            <w:r>
-              <w:rPr>
-                <w:rFonts w:cs="Times New Roman"/>
-                <w:b/>
-                <w:sz w:val="28"/>
-                <w:szCs w:val="28"/>
-              </w:rPr>
-              <w:t>Chức năng:</w:t>
-            </w:r>
-            <w:r>
-              <w:rPr>
-                <w:rFonts w:cs="Times New Roman"/>
-                <w:sz w:val="28"/>
-                <w:szCs w:val="28"/>
-              </w:rPr>
-              <w:t xml:space="preserve"> Use case cho phép actor </w:t>
-            </w:r>
-            <w:r>
-              <w:rPr>
-                <w:rFonts w:cs="Times New Roman"/>
-                <w:sz w:val="28"/>
-                <w:szCs w:val="28"/>
-              </w:rPr>
-              <w:t>xem thông tin các lần nộp bài và thông tin chi tiết của lần nộp đó.</w:t>
-            </w:r>
-          </w:p>
-        </w:tc>
-      </w:tr>
-      <w:tr>
-        <w:trPr>
-          <w:jc w:val="center"/>
-        </w:trPr>
-        <w:tc>
-          <w:tcPr>
-            <w:tcW w:w="9893" w:type="dxa"/>
-            <w:gridSpan w:val="2"/>
-          </w:tcPr>
-          <w:p>
-            <w:pPr>
-              <w:rPr>
-                <w:rFonts w:cs="Times New Roman"/>
-                <w:sz w:val="28"/>
-                <w:szCs w:val="28"/>
-              </w:rPr>
-            </w:pPr>
-            <w:r>
-              <w:rPr>
-                <w:rFonts w:cs="Times New Roman"/>
-                <w:b/>
-                <w:sz w:val="28"/>
-                <w:szCs w:val="28"/>
-              </w:rPr>
               <w:t>Điều kiện trước:</w:t>
             </w:r>
             <w:r>
@@ -4480,16 +4439,7 @@
           <w:sz w:val="32"/>
           <w:szCs w:val="32"/>
         </w:rPr>
-        <w:t>Get</w:t>
-      </w:r>
-      <w:r>
-        <w:rPr>
-          <w:rFonts w:cs="Times New Roman"/>
-          <w:b/>
-          <w:sz w:val="32"/>
-          <w:szCs w:val="32"/>
-        </w:rPr>
-        <w:t xml:space="preserve"> Result </w:t>
+        <w:t xml:space="preserve">Get Result </w:t>
       </w:r>
     </w:p>
     <w:tbl>
@@ -4549,15 +4499,7 @@
                 <w:sz w:val="28"/>
                 <w:szCs w:val="28"/>
               </w:rPr>
-              <w:t>Get</w:t>
-            </w:r>
-            <w:r>
-              <w:rPr>
-                <w:rFonts w:cs="Times New Roman"/>
-                <w:sz w:val="28"/>
-                <w:szCs w:val="28"/>
-              </w:rPr>
-              <w:t xml:space="preserve"> Result</w:t>
+              <w:t>Get Result</w:t>
             </w:r>
           </w:p>
         </w:tc>
@@ -4729,23 +4671,7 @@
                 <w:sz w:val="28"/>
                 <w:szCs w:val="28"/>
               </w:rPr>
-              <w:t xml:space="preserve">Hiển thị </w:t>
-            </w:r>
-            <w:r>
-              <w:rPr>
-                <w:rFonts w:cs="Times New Roman"/>
-                <w:sz w:val="28"/>
-                <w:szCs w:val="28"/>
-              </w:rPr>
-              <w:t>bảng</w:t>
-            </w:r>
-            <w:r>
-              <w:rPr>
-                <w:rFonts w:cs="Times New Roman"/>
-                <w:sz w:val="28"/>
-                <w:szCs w:val="28"/>
-              </w:rPr>
-              <w:t xml:space="preserve"> kết quả</w:t>
+              <w:t>Hiển thị bảng kết quả</w:t>
             </w:r>
           </w:p>
         </w:tc>
@@ -4858,7 +4784,6 @@
                 <w:sz w:val="28"/>
                 <w:szCs w:val="28"/>
               </w:rPr>
-              <w:lastRenderedPageBreak/>
               <w:t xml:space="preserve">1. Teacher chọn chức năng </w:t>
             </w:r>
             <w:r>
@@ -4867,15 +4792,7 @@
                 <w:sz w:val="28"/>
                 <w:szCs w:val="28"/>
               </w:rPr>
-              <w:t>Get</w:t>
-            </w:r>
-            <w:r>
-              <w:rPr>
-                <w:rFonts w:cs="Times New Roman"/>
-                <w:sz w:val="28"/>
-                <w:szCs w:val="28"/>
-              </w:rPr>
-              <w:t xml:space="preserve"> Result.</w:t>
+              <w:t>Get Result.</w:t>
             </w:r>
           </w:p>
         </w:tc>
@@ -4897,15 +4814,7 @@
                 <w:sz w:val="28"/>
                 <w:szCs w:val="28"/>
               </w:rPr>
-              <w:t>2. Lấ</w:t>
-            </w:r>
-            <w:r>
-              <w:rPr>
-                <w:rFonts w:cs="Times New Roman"/>
-                <w:sz w:val="28"/>
-                <w:szCs w:val="28"/>
-              </w:rPr>
-              <w:t>y danh sách kết quả của contest tại thời điểm đó và trả về bảng kết quả.</w:t>
+              <w:t>2. Lấy danh sách kết quả của contest tại thời điểm đó và trả về bảng kết quả.</w:t>
             </w:r>
           </w:p>
         </w:tc>
@@ -4967,6 +4876,7 @@
           <w:sz w:val="32"/>
           <w:szCs w:val="32"/>
         </w:rPr>
+        <w:lastRenderedPageBreak/>
         <w:t>10</w:t>
       </w:r>
       <w:r>
@@ -5217,15 +5127,7 @@
                 <w:sz w:val="28"/>
                 <w:szCs w:val="28"/>
               </w:rPr>
-              <w:t>Hiển thị</w:t>
-            </w:r>
-            <w:r>
-              <w:rPr>
-                <w:rFonts w:cs="Times New Roman"/>
-                <w:sz w:val="28"/>
-                <w:szCs w:val="28"/>
-              </w:rPr>
-              <w:t xml:space="preserve"> danh sách và thông tin problem.</w:t>
+              <w:t>Hiển thị danh sách và thông tin problem.</w:t>
             </w:r>
           </w:p>
         </w:tc>
@@ -5346,15 +5248,7 @@
                 <w:sz w:val="28"/>
                 <w:szCs w:val="28"/>
               </w:rPr>
-              <w:t>View List Problem</w:t>
-            </w:r>
-            <w:r>
-              <w:rPr>
-                <w:rFonts w:cs="Times New Roman"/>
-                <w:sz w:val="28"/>
-                <w:szCs w:val="28"/>
-              </w:rPr>
-              <w:t>.</w:t>
+              <w:t>View List Problem.</w:t>
             </w:r>
           </w:p>
         </w:tc>
@@ -5507,8 +5401,6 @@
         </w:rPr>
         <w:t>11</w:t>
       </w:r>
-      <w:bookmarkStart w:id="0" w:name="_GoBack"/>
-      <w:bookmarkEnd w:id="0"/>
       <w:r>
         <w:rPr>
           <w:rFonts w:cs="Times New Roman"/>
@@ -5696,7 +5588,478 @@
                 <w:sz w:val="28"/>
                 <w:szCs w:val="28"/>
               </w:rPr>
+              <w:t>Điều kiện trước:</w:t>
+            </w:r>
+            <w:r>
+              <w:rPr>
+                <w:rFonts w:cs="Times New Roman"/>
+                <w:sz w:val="28"/>
+                <w:szCs w:val="28"/>
+              </w:rPr>
+              <w:t xml:space="preserve"> Actor đã khởi động ứng dụng</w:t>
+            </w:r>
+            <w:r>
+              <w:rPr>
+                <w:rFonts w:cs="Times New Roman"/>
+                <w:sz w:val="28"/>
+                <w:szCs w:val="28"/>
+              </w:rPr>
+              <w:t>.</w:t>
+            </w:r>
+          </w:p>
+        </w:tc>
+      </w:tr>
+      <w:tr>
+        <w:trPr>
+          <w:jc w:val="center"/>
+        </w:trPr>
+        <w:tc>
+          <w:tcPr>
+            <w:tcW w:w="9893" w:type="dxa"/>
+            <w:gridSpan w:val="2"/>
+          </w:tcPr>
+          <w:p>
+            <w:pPr>
+              <w:rPr>
+                <w:rFonts w:cs="Times New Roman"/>
+                <w:sz w:val="28"/>
+                <w:szCs w:val="28"/>
+              </w:rPr>
+            </w:pPr>
+            <w:r>
+              <w:rPr>
+                <w:rFonts w:cs="Times New Roman"/>
+                <w:b/>
+                <w:sz w:val="28"/>
+                <w:szCs w:val="28"/>
+              </w:rPr>
+              <w:t>Điều kiện sau:</w:t>
+            </w:r>
+            <w:r>
+              <w:rPr>
+                <w:rFonts w:cs="Times New Roman"/>
+                <w:sz w:val="28"/>
+                <w:szCs w:val="28"/>
+              </w:rPr>
+              <w:t xml:space="preserve"> </w:t>
+            </w:r>
+            <w:r>
+              <w:rPr>
+                <w:rFonts w:cs="Times New Roman"/>
+                <w:sz w:val="28"/>
+                <w:szCs w:val="28"/>
+              </w:rPr>
+              <w:t>Contest bắt đầu.</w:t>
+            </w:r>
+          </w:p>
+        </w:tc>
+      </w:tr>
+      <w:tr>
+        <w:trPr>
+          <w:jc w:val="center"/>
+        </w:trPr>
+        <w:tc>
+          <w:tcPr>
+            <w:tcW w:w="9893" w:type="dxa"/>
+            <w:gridSpan w:val="2"/>
+            <w:shd w:val="clear" w:color="auto" w:fill="F7CAAC" w:themeFill="accent2" w:themeFillTint="66"/>
+          </w:tcPr>
+          <w:p>
+            <w:pPr>
+              <w:rPr>
+                <w:rFonts w:cs="Times New Roman"/>
+                <w:b/>
+                <w:sz w:val="28"/>
+                <w:szCs w:val="28"/>
+              </w:rPr>
+            </w:pPr>
+            <w:r>
+              <w:rPr>
+                <w:rFonts w:cs="Times New Roman"/>
+                <w:b/>
+                <w:sz w:val="28"/>
+                <w:szCs w:val="28"/>
+              </w:rPr>
+              <w:t xml:space="preserve">Luồng sự kiện chính: </w:t>
+            </w:r>
+          </w:p>
+        </w:tc>
+      </w:tr>
+      <w:tr>
+        <w:trPr>
+          <w:jc w:val="center"/>
+        </w:trPr>
+        <w:tc>
+          <w:tcPr>
+            <w:tcW w:w="4946" w:type="dxa"/>
+          </w:tcPr>
+          <w:p>
+            <w:pPr>
+              <w:jc w:val="center"/>
+              <w:rPr>
+                <w:rFonts w:cs="Times New Roman"/>
+                <w:b/>
+                <w:sz w:val="28"/>
+                <w:szCs w:val="28"/>
+              </w:rPr>
+            </w:pPr>
+            <w:r>
+              <w:rPr>
+                <w:rFonts w:cs="Times New Roman"/>
+                <w:b/>
+                <w:sz w:val="28"/>
+                <w:szCs w:val="28"/>
+              </w:rPr>
+              <w:t>Actor</w:t>
+            </w:r>
+          </w:p>
+        </w:tc>
+        <w:tc>
+          <w:tcPr>
+            <w:tcW w:w="4947" w:type="dxa"/>
+          </w:tcPr>
+          <w:p>
+            <w:pPr>
+              <w:jc w:val="center"/>
+              <w:rPr>
+                <w:rFonts w:cs="Times New Roman"/>
+                <w:b/>
+                <w:sz w:val="28"/>
+                <w:szCs w:val="28"/>
+              </w:rPr>
+            </w:pPr>
+            <w:r>
+              <w:rPr>
+                <w:rFonts w:cs="Times New Roman"/>
+                <w:b/>
+                <w:sz w:val="28"/>
+                <w:szCs w:val="28"/>
+              </w:rPr>
+              <w:t>Hệ thống</w:t>
+            </w:r>
+          </w:p>
+        </w:tc>
+      </w:tr>
+      <w:tr>
+        <w:trPr>
+          <w:jc w:val="center"/>
+        </w:trPr>
+        <w:tc>
+          <w:tcPr>
+            <w:tcW w:w="4946" w:type="dxa"/>
+          </w:tcPr>
+          <w:p>
+            <w:pPr>
+              <w:rPr>
+                <w:rFonts w:cs="Times New Roman"/>
+                <w:sz w:val="28"/>
+                <w:szCs w:val="28"/>
+              </w:rPr>
+            </w:pPr>
+            <w:r>
+              <w:rPr>
+                <w:rFonts w:cs="Times New Roman"/>
+                <w:sz w:val="28"/>
+                <w:szCs w:val="28"/>
+              </w:rPr>
               <w:lastRenderedPageBreak/>
+              <w:t xml:space="preserve">1. Teacher chọn chức năng </w:t>
+            </w:r>
+            <w:r>
+              <w:rPr>
+                <w:rFonts w:cs="Times New Roman"/>
+                <w:sz w:val="28"/>
+                <w:szCs w:val="28"/>
+              </w:rPr>
+              <w:t>Load Contest.</w:t>
+            </w:r>
+          </w:p>
+        </w:tc>
+        <w:tc>
+          <w:tcPr>
+            <w:tcW w:w="4947" w:type="dxa"/>
+          </w:tcPr>
+          <w:p>
+            <w:pPr>
+              <w:rPr>
+                <w:rFonts w:cs="Times New Roman"/>
+                <w:sz w:val="28"/>
+                <w:szCs w:val="28"/>
+              </w:rPr>
+            </w:pPr>
+            <w:r>
+              <w:rPr>
+                <w:rFonts w:cs="Times New Roman"/>
+                <w:sz w:val="28"/>
+                <w:szCs w:val="28"/>
+              </w:rPr>
+              <w:t>2. Lấy thông tin contest và chạy contest, cho phép người dùng tham gia nộ</w:t>
+            </w:r>
+            <w:r>
+              <w:rPr>
+                <w:rFonts w:cs="Times New Roman"/>
+                <w:sz w:val="28"/>
+                <w:szCs w:val="28"/>
+              </w:rPr>
+              <w:t>p bài, hiện thị contest.</w:t>
+            </w:r>
+          </w:p>
+        </w:tc>
+      </w:tr>
+      <w:tr>
+        <w:trPr>
+          <w:jc w:val="center"/>
+        </w:trPr>
+        <w:tc>
+          <w:tcPr>
+            <w:tcW w:w="9893" w:type="dxa"/>
+            <w:gridSpan w:val="2"/>
+            <w:shd w:val="clear" w:color="auto" w:fill="F7CAAC" w:themeFill="accent2" w:themeFillTint="66"/>
+          </w:tcPr>
+          <w:p>
+            <w:pPr>
+              <w:rPr>
+                <w:rFonts w:cs="Times New Roman"/>
+                <w:b/>
+                <w:sz w:val="28"/>
+                <w:szCs w:val="28"/>
+              </w:rPr>
+            </w:pPr>
+            <w:r>
+              <w:rPr>
+                <w:rFonts w:cs="Times New Roman"/>
+                <w:b/>
+                <w:sz w:val="28"/>
+                <w:szCs w:val="28"/>
+              </w:rPr>
+              <w:t xml:space="preserve">Luồng sự kiện phụ: </w:t>
+            </w:r>
+          </w:p>
+        </w:tc>
+      </w:tr>
+    </w:tbl>
+    <w:p>
+      <w:pPr>
+        <w:rPr>
+          <w:rFonts w:cs="Times New Roman"/>
+          <w:szCs w:val="26"/>
+        </w:rPr>
+      </w:pPr>
+    </w:p>
+    <w:p>
+      <w:pPr>
+        <w:ind w:left="360"/>
+        <w:rPr>
+          <w:rFonts w:cs="Times New Roman"/>
+          <w:b/>
+          <w:sz w:val="32"/>
+          <w:szCs w:val="32"/>
+        </w:rPr>
+      </w:pPr>
+      <w:r>
+        <w:rPr>
+          <w:rFonts w:cs="Times New Roman"/>
+          <w:b/>
+          <w:sz w:val="32"/>
+          <w:szCs w:val="32"/>
+        </w:rPr>
+        <w:t>12</w:t>
+      </w:r>
+      <w:r>
+        <w:rPr>
+          <w:rFonts w:cs="Times New Roman"/>
+          <w:b/>
+          <w:sz w:val="32"/>
+          <w:szCs w:val="32"/>
+        </w:rPr>
+        <w:t xml:space="preserve">. </w:t>
+      </w:r>
+      <w:r>
+        <w:rPr>
+          <w:rFonts w:cs="Times New Roman"/>
+          <w:b/>
+          <w:sz w:val="32"/>
+          <w:szCs w:val="32"/>
+        </w:rPr>
+        <w:t>Use case Marking</w:t>
+      </w:r>
+    </w:p>
+    <w:tbl>
+      <w:tblPr>
+        <w:tblStyle w:val="TableGrid"/>
+        <w:tblW w:w="9893" w:type="dxa"/>
+        <w:jc w:val="center"/>
+        <w:tblCellMar>
+          <w:top w:w="144" w:type="dxa"/>
+          <w:left w:w="72" w:type="dxa"/>
+          <w:bottom w:w="144" w:type="dxa"/>
+          <w:right w:w="72" w:type="dxa"/>
+        </w:tblCellMar>
+        <w:tblLook w:val="04A0" w:firstRow="1" w:lastRow="0" w:firstColumn="1" w:lastColumn="0" w:noHBand="0" w:noVBand="1"/>
+      </w:tblPr>
+      <w:tblGrid>
+        <w:gridCol w:w="4946"/>
+        <w:gridCol w:w="4947"/>
+      </w:tblGrid>
+      <w:tr>
+        <w:trPr>
+          <w:jc w:val="center"/>
+        </w:trPr>
+        <w:tc>
+          <w:tcPr>
+            <w:tcW w:w="9893" w:type="dxa"/>
+            <w:gridSpan w:val="2"/>
+          </w:tcPr>
+          <w:p>
+            <w:pPr>
+              <w:rPr>
+                <w:rFonts w:cs="Times New Roman"/>
+                <w:sz w:val="28"/>
+                <w:szCs w:val="28"/>
+              </w:rPr>
+            </w:pPr>
+            <w:r>
+              <w:rPr>
+                <w:rFonts w:cs="Times New Roman"/>
+                <w:b/>
+                <w:sz w:val="28"/>
+                <w:szCs w:val="28"/>
+              </w:rPr>
+              <w:t>Tên Use case:</w:t>
+            </w:r>
+            <w:r>
+              <w:rPr>
+                <w:rFonts w:cs="Times New Roman"/>
+                <w:sz w:val="28"/>
+                <w:szCs w:val="28"/>
+              </w:rPr>
+              <w:t xml:space="preserve"> </w:t>
+            </w:r>
+            <w:r>
+              <w:rPr>
+                <w:rFonts w:cs="Times New Roman"/>
+                <w:sz w:val="28"/>
+                <w:szCs w:val="28"/>
+              </w:rPr>
+              <w:t xml:space="preserve">Marking </w:t>
+            </w:r>
+          </w:p>
+        </w:tc>
+      </w:tr>
+      <w:tr>
+        <w:trPr>
+          <w:jc w:val="center"/>
+        </w:trPr>
+        <w:tc>
+          <w:tcPr>
+            <w:tcW w:w="9893" w:type="dxa"/>
+            <w:gridSpan w:val="2"/>
+          </w:tcPr>
+          <w:p>
+            <w:pPr>
+              <w:rPr>
+                <w:rFonts w:cs="Times New Roman"/>
+                <w:sz w:val="28"/>
+                <w:szCs w:val="28"/>
+              </w:rPr>
+            </w:pPr>
+            <w:r>
+              <w:rPr>
+                <w:rFonts w:cs="Times New Roman"/>
+                <w:b/>
+                <w:sz w:val="28"/>
+                <w:szCs w:val="28"/>
+              </w:rPr>
+              <w:t>Actor:</w:t>
+            </w:r>
+            <w:r>
+              <w:rPr>
+                <w:rFonts w:cs="Times New Roman"/>
+                <w:sz w:val="28"/>
+                <w:szCs w:val="28"/>
+              </w:rPr>
+              <w:t xml:space="preserve"> </w:t>
+            </w:r>
+            <w:r>
+              <w:rPr>
+                <w:rFonts w:cs="Times New Roman"/>
+                <w:sz w:val="28"/>
+                <w:szCs w:val="28"/>
+              </w:rPr>
+              <w:t>System</w:t>
+            </w:r>
+          </w:p>
+        </w:tc>
+      </w:tr>
+      <w:tr>
+        <w:trPr>
+          <w:jc w:val="center"/>
+        </w:trPr>
+        <w:tc>
+          <w:tcPr>
+            <w:tcW w:w="9893" w:type="dxa"/>
+            <w:gridSpan w:val="2"/>
+          </w:tcPr>
+          <w:p>
+            <w:pPr>
+              <w:rPr>
+                <w:rFonts w:cs="Times New Roman"/>
+                <w:sz w:val="28"/>
+                <w:szCs w:val="28"/>
+              </w:rPr>
+            </w:pPr>
+            <w:r>
+              <w:rPr>
+                <w:rFonts w:cs="Times New Roman"/>
+                <w:b/>
+                <w:sz w:val="28"/>
+                <w:szCs w:val="28"/>
+              </w:rPr>
+              <w:t>Chức năng:</w:t>
+            </w:r>
+            <w:r>
+              <w:rPr>
+                <w:rFonts w:cs="Times New Roman"/>
+                <w:sz w:val="28"/>
+                <w:szCs w:val="28"/>
+              </w:rPr>
+              <w:t xml:space="preserve"> Use case </w:t>
+            </w:r>
+            <w:r>
+              <w:rPr>
+                <w:rFonts w:cs="Times New Roman"/>
+                <w:sz w:val="28"/>
+                <w:szCs w:val="28"/>
+              </w:rPr>
+              <w:t>cho phép actor biên dịch file bài làm</w:t>
+            </w:r>
+          </w:p>
+        </w:tc>
+      </w:tr>
+      <w:tr>
+        <w:trPr>
+          <w:jc w:val="center"/>
+        </w:trPr>
+        <w:tc>
+          <w:tcPr>
+            <w:tcW w:w="9893" w:type="dxa"/>
+            <w:gridSpan w:val="2"/>
+          </w:tcPr>
+          <w:p>
+            <w:pPr>
+              <w:rPr>
+                <w:rFonts w:cs="Times New Roman"/>
+                <w:sz w:val="28"/>
+                <w:szCs w:val="28"/>
+              </w:rPr>
+            </w:pPr>
+            <w:r>
+              <w:rPr>
+                <w:rFonts w:cs="Times New Roman"/>
+                <w:b/>
+                <w:sz w:val="28"/>
+                <w:szCs w:val="28"/>
+              </w:rPr>
               <w:t>Điều kiện trước:</w:t>
             </w:r>
             <w:r>
@@ -5705,15 +6068,7 @@
                 <w:sz w:val="28"/>
                 <w:szCs w:val="28"/>
               </w:rPr>
-              <w:t xml:space="preserve"> Actor đã khởi động ứng dụng</w:t>
-            </w:r>
-            <w:r>
-              <w:rPr>
-                <w:rFonts w:cs="Times New Roman"/>
-                <w:sz w:val="28"/>
-                <w:szCs w:val="28"/>
-              </w:rPr>
-              <w:t>.</w:t>
+              <w:t xml:space="preserve"> Contest đã start và có file bài làm được nộp lên.</w:t>
             </w:r>
           </w:p>
         </w:tc>
@@ -5758,7 +6113,7 @@
                 <w:sz w:val="28"/>
                 <w:szCs w:val="28"/>
               </w:rPr>
-              <w:t>Contest bắt đầu.</w:t>
+              <w:t>Kết quả biên dịch file</w:t>
             </w:r>
           </w:p>
         </w:tc>
@@ -5871,15 +6226,15 @@
                 <w:sz w:val="28"/>
                 <w:szCs w:val="28"/>
               </w:rPr>
-              <w:t xml:space="preserve">1. Teacher chọn chức năng </w:t>
-            </w:r>
-            <w:r>
-              <w:rPr>
-                <w:rFonts w:cs="Times New Roman"/>
-                <w:sz w:val="28"/>
-                <w:szCs w:val="28"/>
-              </w:rPr>
-              <w:t>Load Contest.</w:t>
+              <w:t>1.</w:t>
+            </w:r>
+            <w:r>
+              <w:rPr>
+                <w:rFonts w:cs="Times New Roman"/>
+                <w:sz w:val="28"/>
+                <w:szCs w:val="28"/>
+              </w:rPr>
+              <w:t>System nhận được file bài làm được nộp lên.</w:t>
             </w:r>
           </w:p>
         </w:tc>
@@ -5901,15 +6256,24 @@
                 <w:sz w:val="28"/>
                 <w:szCs w:val="28"/>
               </w:rPr>
-              <w:t xml:space="preserve">2. Lấy </w:t>
-            </w:r>
-            <w:r>
-              <w:rPr>
-                <w:rFonts w:cs="Times New Roman"/>
-                <w:sz w:val="28"/>
-                <w:szCs w:val="28"/>
-              </w:rPr>
-              <w:t>thông tin contest và chạy contest, cho phép người dùng tham gia nộp bài.</w:t>
+              <w:t>2. Kiểm tra file, biên dịch và chạy thử test.</w:t>
+            </w:r>
+          </w:p>
+          <w:p>
+            <w:pPr>
+              <w:rPr>
+                <w:rFonts w:cs="Times New Roman"/>
+                <w:sz w:val="28"/>
+                <w:szCs w:val="28"/>
+              </w:rPr>
+            </w:pPr>
+            <w:r>
+              <w:rPr>
+                <w:rFonts w:cs="Times New Roman"/>
+                <w:sz w:val="28"/>
+                <w:szCs w:val="28"/>
+              </w:rPr>
+              <w:t>Trả về kết quả biên dịch và file bài làm đã biên dịch.</w:t>
             </w:r>
           </w:p>
         </w:tc>
@@ -5921,6 +6285,1417 @@
         <w:tc>
           <w:tcPr>
             <w:tcW w:w="9893" w:type="dxa"/>
+            <w:gridSpan w:val="2"/>
+            <w:shd w:val="clear" w:color="auto" w:fill="F7CAAC" w:themeFill="accent2" w:themeFillTint="66"/>
+          </w:tcPr>
+          <w:p>
+            <w:pPr>
+              <w:rPr>
+                <w:rFonts w:cs="Times New Roman"/>
+                <w:b/>
+                <w:sz w:val="28"/>
+                <w:szCs w:val="28"/>
+              </w:rPr>
+            </w:pPr>
+            <w:r>
+              <w:rPr>
+                <w:rFonts w:cs="Times New Roman"/>
+                <w:b/>
+                <w:sz w:val="28"/>
+                <w:szCs w:val="28"/>
+              </w:rPr>
+              <w:t xml:space="preserve">Luồng sự kiện phụ: </w:t>
+            </w:r>
+          </w:p>
+        </w:tc>
+      </w:tr>
+    </w:tbl>
+    <w:p>
+      <w:pPr>
+        <w:rPr>
+          <w:rFonts w:cs="Times New Roman"/>
+          <w:szCs w:val="26"/>
+        </w:rPr>
+      </w:pPr>
+    </w:p>
+    <w:p>
+      <w:pPr>
+        <w:ind w:left="360"/>
+        <w:rPr>
+          <w:rFonts w:cs="Times New Roman"/>
+          <w:b/>
+          <w:sz w:val="32"/>
+          <w:szCs w:val="32"/>
+        </w:rPr>
+      </w:pPr>
+      <w:r>
+        <w:rPr>
+          <w:rFonts w:cs="Times New Roman"/>
+          <w:b/>
+          <w:sz w:val="32"/>
+          <w:szCs w:val="32"/>
+        </w:rPr>
+        <w:t>13</w:t>
+      </w:r>
+      <w:r>
+        <w:rPr>
+          <w:rFonts w:cs="Times New Roman"/>
+          <w:b/>
+          <w:sz w:val="32"/>
+          <w:szCs w:val="32"/>
+        </w:rPr>
+        <w:t xml:space="preserve">. </w:t>
+      </w:r>
+      <w:r>
+        <w:rPr>
+          <w:rFonts w:cs="Times New Roman"/>
+          <w:b/>
+          <w:sz w:val="32"/>
+          <w:szCs w:val="32"/>
+        </w:rPr>
+        <w:t>Use case Handling Result</w:t>
+      </w:r>
+    </w:p>
+    <w:tbl>
+      <w:tblPr>
+        <w:tblStyle w:val="TableGrid"/>
+        <w:tblW w:w="9893" w:type="dxa"/>
+        <w:jc w:val="center"/>
+        <w:tblCellMar>
+          <w:top w:w="144" w:type="dxa"/>
+          <w:left w:w="72" w:type="dxa"/>
+          <w:bottom w:w="144" w:type="dxa"/>
+          <w:right w:w="72" w:type="dxa"/>
+        </w:tblCellMar>
+        <w:tblLook w:val="04A0" w:firstRow="1" w:lastRow="0" w:firstColumn="1" w:lastColumn="0" w:noHBand="0" w:noVBand="1"/>
+      </w:tblPr>
+      <w:tblGrid>
+        <w:gridCol w:w="4946"/>
+        <w:gridCol w:w="4947"/>
+      </w:tblGrid>
+      <w:tr>
+        <w:trPr>
+          <w:jc w:val="center"/>
+        </w:trPr>
+        <w:tc>
+          <w:tcPr>
+            <w:tcW w:w="9893" w:type="dxa"/>
+            <w:gridSpan w:val="2"/>
+          </w:tcPr>
+          <w:p>
+            <w:pPr>
+              <w:rPr>
+                <w:rFonts w:cs="Times New Roman"/>
+                <w:sz w:val="28"/>
+                <w:szCs w:val="28"/>
+              </w:rPr>
+            </w:pPr>
+            <w:r>
+              <w:rPr>
+                <w:rFonts w:cs="Times New Roman"/>
+                <w:b/>
+                <w:sz w:val="28"/>
+                <w:szCs w:val="28"/>
+              </w:rPr>
+              <w:t>Tên Use case:</w:t>
+            </w:r>
+            <w:r>
+              <w:rPr>
+                <w:rFonts w:cs="Times New Roman"/>
+                <w:sz w:val="28"/>
+                <w:szCs w:val="28"/>
+              </w:rPr>
+              <w:t xml:space="preserve"> </w:t>
+            </w:r>
+            <w:r>
+              <w:rPr>
+                <w:rFonts w:cs="Times New Roman"/>
+                <w:sz w:val="28"/>
+                <w:szCs w:val="28"/>
+              </w:rPr>
+              <w:t>Handling Result</w:t>
+            </w:r>
+          </w:p>
+        </w:tc>
+      </w:tr>
+      <w:tr>
+        <w:trPr>
+          <w:jc w:val="center"/>
+        </w:trPr>
+        <w:tc>
+          <w:tcPr>
+            <w:tcW w:w="9893" w:type="dxa"/>
+            <w:gridSpan w:val="2"/>
+          </w:tcPr>
+          <w:p>
+            <w:pPr>
+              <w:rPr>
+                <w:rFonts w:cs="Times New Roman"/>
+                <w:sz w:val="28"/>
+                <w:szCs w:val="28"/>
+              </w:rPr>
+            </w:pPr>
+            <w:r>
+              <w:rPr>
+                <w:rFonts w:cs="Times New Roman"/>
+                <w:b/>
+                <w:sz w:val="28"/>
+                <w:szCs w:val="28"/>
+              </w:rPr>
+              <w:t>Actor:</w:t>
+            </w:r>
+            <w:r>
+              <w:rPr>
+                <w:rFonts w:cs="Times New Roman"/>
+                <w:sz w:val="28"/>
+                <w:szCs w:val="28"/>
+              </w:rPr>
+              <w:t xml:space="preserve"> </w:t>
+            </w:r>
+            <w:r>
+              <w:rPr>
+                <w:rFonts w:cs="Times New Roman"/>
+                <w:sz w:val="28"/>
+                <w:szCs w:val="28"/>
+              </w:rPr>
+              <w:t>System</w:t>
+            </w:r>
+          </w:p>
+        </w:tc>
+      </w:tr>
+      <w:tr>
+        <w:trPr>
+          <w:jc w:val="center"/>
+        </w:trPr>
+        <w:tc>
+          <w:tcPr>
+            <w:tcW w:w="9893" w:type="dxa"/>
+            <w:gridSpan w:val="2"/>
+          </w:tcPr>
+          <w:p>
+            <w:pPr>
+              <w:rPr>
+                <w:rFonts w:cs="Times New Roman"/>
+                <w:sz w:val="28"/>
+                <w:szCs w:val="28"/>
+              </w:rPr>
+            </w:pPr>
+            <w:r>
+              <w:rPr>
+                <w:rFonts w:cs="Times New Roman"/>
+                <w:b/>
+                <w:sz w:val="28"/>
+                <w:szCs w:val="28"/>
+              </w:rPr>
+              <w:t>Chức năng:</w:t>
+            </w:r>
+            <w:r>
+              <w:rPr>
+                <w:rFonts w:cs="Times New Roman"/>
+                <w:sz w:val="28"/>
+                <w:szCs w:val="28"/>
+              </w:rPr>
+              <w:t xml:space="preserve"> Use case </w:t>
+            </w:r>
+            <w:r>
+              <w:rPr>
+                <w:rFonts w:cs="Times New Roman"/>
+                <w:sz w:val="28"/>
+                <w:szCs w:val="28"/>
+              </w:rPr>
+              <w:t>cho phép actor chạy file biên dịch kiểm tra kết quả.</w:t>
+            </w:r>
+          </w:p>
+        </w:tc>
+      </w:tr>
+      <w:tr>
+        <w:trPr>
+          <w:jc w:val="center"/>
+        </w:trPr>
+        <w:tc>
+          <w:tcPr>
+            <w:tcW w:w="9893" w:type="dxa"/>
+            <w:gridSpan w:val="2"/>
+          </w:tcPr>
+          <w:p>
+            <w:pPr>
+              <w:rPr>
+                <w:rFonts w:cs="Times New Roman"/>
+                <w:sz w:val="28"/>
+                <w:szCs w:val="28"/>
+              </w:rPr>
+            </w:pPr>
+            <w:r>
+              <w:rPr>
+                <w:rFonts w:cs="Times New Roman"/>
+                <w:b/>
+                <w:sz w:val="28"/>
+                <w:szCs w:val="28"/>
+              </w:rPr>
+              <w:t>Điều kiện trước:</w:t>
+            </w:r>
+            <w:r>
+              <w:rPr>
+                <w:rFonts w:cs="Times New Roman"/>
+                <w:sz w:val="28"/>
+                <w:szCs w:val="28"/>
+              </w:rPr>
+              <w:t xml:space="preserve"> File bài làm đã được biên dịch</w:t>
+            </w:r>
+          </w:p>
+        </w:tc>
+      </w:tr>
+      <w:tr>
+        <w:trPr>
+          <w:jc w:val="center"/>
+        </w:trPr>
+        <w:tc>
+          <w:tcPr>
+            <w:tcW w:w="9893" w:type="dxa"/>
+            <w:gridSpan w:val="2"/>
+          </w:tcPr>
+          <w:p>
+            <w:pPr>
+              <w:rPr>
+                <w:rFonts w:cs="Times New Roman"/>
+                <w:sz w:val="28"/>
+                <w:szCs w:val="28"/>
+              </w:rPr>
+            </w:pPr>
+            <w:r>
+              <w:rPr>
+                <w:rFonts w:cs="Times New Roman"/>
+                <w:b/>
+                <w:sz w:val="28"/>
+                <w:szCs w:val="28"/>
+              </w:rPr>
+              <w:lastRenderedPageBreak/>
+              <w:t>Điều kiện sau:</w:t>
+            </w:r>
+            <w:r>
+              <w:rPr>
+                <w:rFonts w:cs="Times New Roman"/>
+                <w:sz w:val="28"/>
+                <w:szCs w:val="28"/>
+              </w:rPr>
+              <w:t xml:space="preserve"> Kết quả bài làm</w:t>
+            </w:r>
+          </w:p>
+        </w:tc>
+      </w:tr>
+      <w:tr>
+        <w:trPr>
+          <w:jc w:val="center"/>
+        </w:trPr>
+        <w:tc>
+          <w:tcPr>
+            <w:tcW w:w="9893" w:type="dxa"/>
+            <w:gridSpan w:val="2"/>
+            <w:shd w:val="clear" w:color="auto" w:fill="F7CAAC" w:themeFill="accent2" w:themeFillTint="66"/>
+          </w:tcPr>
+          <w:p>
+            <w:pPr>
+              <w:rPr>
+                <w:rFonts w:cs="Times New Roman"/>
+                <w:b/>
+                <w:sz w:val="28"/>
+                <w:szCs w:val="28"/>
+              </w:rPr>
+            </w:pPr>
+            <w:r>
+              <w:rPr>
+                <w:rFonts w:cs="Times New Roman"/>
+                <w:b/>
+                <w:sz w:val="28"/>
+                <w:szCs w:val="28"/>
+              </w:rPr>
+              <w:t xml:space="preserve">Luồng sự kiện chính: </w:t>
+            </w:r>
+          </w:p>
+        </w:tc>
+      </w:tr>
+      <w:tr>
+        <w:trPr>
+          <w:jc w:val="center"/>
+        </w:trPr>
+        <w:tc>
+          <w:tcPr>
+            <w:tcW w:w="4946" w:type="dxa"/>
+          </w:tcPr>
+          <w:p>
+            <w:pPr>
+              <w:jc w:val="center"/>
+              <w:rPr>
+                <w:rFonts w:cs="Times New Roman"/>
+                <w:b/>
+                <w:sz w:val="28"/>
+                <w:szCs w:val="28"/>
+              </w:rPr>
+            </w:pPr>
+            <w:r>
+              <w:rPr>
+                <w:rFonts w:cs="Times New Roman"/>
+                <w:b/>
+                <w:sz w:val="28"/>
+                <w:szCs w:val="28"/>
+              </w:rPr>
+              <w:t>Actor</w:t>
+            </w:r>
+          </w:p>
+        </w:tc>
+        <w:tc>
+          <w:tcPr>
+            <w:tcW w:w="4947" w:type="dxa"/>
+          </w:tcPr>
+          <w:p>
+            <w:pPr>
+              <w:jc w:val="center"/>
+              <w:rPr>
+                <w:rFonts w:cs="Times New Roman"/>
+                <w:b/>
+                <w:sz w:val="28"/>
+                <w:szCs w:val="28"/>
+              </w:rPr>
+            </w:pPr>
+            <w:r>
+              <w:rPr>
+                <w:rFonts w:cs="Times New Roman"/>
+                <w:b/>
+                <w:sz w:val="28"/>
+                <w:szCs w:val="28"/>
+              </w:rPr>
+              <w:t>Hệ thống</w:t>
+            </w:r>
+          </w:p>
+        </w:tc>
+      </w:tr>
+      <w:tr>
+        <w:trPr>
+          <w:jc w:val="center"/>
+        </w:trPr>
+        <w:tc>
+          <w:tcPr>
+            <w:tcW w:w="4946" w:type="dxa"/>
+          </w:tcPr>
+          <w:p>
+            <w:pPr>
+              <w:rPr>
+                <w:rFonts w:cs="Times New Roman"/>
+                <w:sz w:val="28"/>
+                <w:szCs w:val="28"/>
+              </w:rPr>
+            </w:pPr>
+            <w:r>
+              <w:rPr>
+                <w:rFonts w:cs="Times New Roman"/>
+                <w:sz w:val="28"/>
+                <w:szCs w:val="28"/>
+              </w:rPr>
+              <w:t>1.</w:t>
+            </w:r>
+            <w:r>
+              <w:rPr>
+                <w:rFonts w:cs="Times New Roman"/>
+                <w:sz w:val="28"/>
+                <w:szCs w:val="28"/>
+              </w:rPr>
+              <w:t>System nhận được file bài làm đã được biên dịch thành công.</w:t>
+            </w:r>
+          </w:p>
+        </w:tc>
+        <w:tc>
+          <w:tcPr>
+            <w:tcW w:w="4947" w:type="dxa"/>
+          </w:tcPr>
+          <w:p>
+            <w:pPr>
+              <w:rPr>
+                <w:rFonts w:cs="Times New Roman"/>
+                <w:sz w:val="28"/>
+                <w:szCs w:val="28"/>
+              </w:rPr>
+            </w:pPr>
+            <w:r>
+              <w:rPr>
+                <w:rFonts w:cs="Times New Roman"/>
+                <w:sz w:val="28"/>
+                <w:szCs w:val="28"/>
+              </w:rPr>
+              <w:t>2. Chạy file biên dịch, lấy danh sách input nạp vào và lấy danh sách output so sánh trả về thông tin kết quả chấm.</w:t>
+            </w:r>
+          </w:p>
+          <w:p>
+            <w:pPr>
+              <w:rPr>
+                <w:rFonts w:cs="Times New Roman"/>
+                <w:sz w:val="28"/>
+                <w:szCs w:val="28"/>
+              </w:rPr>
+            </w:pPr>
+          </w:p>
+        </w:tc>
+      </w:tr>
+      <w:tr>
+        <w:trPr>
+          <w:jc w:val="center"/>
+        </w:trPr>
+        <w:tc>
+          <w:tcPr>
+            <w:tcW w:w="9893" w:type="dxa"/>
+            <w:gridSpan w:val="2"/>
+            <w:shd w:val="clear" w:color="auto" w:fill="F7CAAC" w:themeFill="accent2" w:themeFillTint="66"/>
+          </w:tcPr>
+          <w:p>
+            <w:pPr>
+              <w:rPr>
+                <w:rFonts w:cs="Times New Roman"/>
+                <w:b/>
+                <w:sz w:val="28"/>
+                <w:szCs w:val="28"/>
+              </w:rPr>
+            </w:pPr>
+            <w:r>
+              <w:rPr>
+                <w:rFonts w:cs="Times New Roman"/>
+                <w:b/>
+                <w:sz w:val="28"/>
+                <w:szCs w:val="28"/>
+              </w:rPr>
+              <w:t xml:space="preserve">Luồng sự kiện phụ: </w:t>
+            </w:r>
+          </w:p>
+        </w:tc>
+      </w:tr>
+    </w:tbl>
+    <w:p>
+      <w:pPr>
+        <w:rPr>
+          <w:rFonts w:cs="Times New Roman"/>
+          <w:szCs w:val="26"/>
+        </w:rPr>
+      </w:pPr>
+    </w:p>
+    <w:p>
+      <w:pPr>
+        <w:ind w:left="360"/>
+        <w:rPr>
+          <w:rFonts w:cs="Times New Roman"/>
+          <w:b/>
+          <w:sz w:val="32"/>
+          <w:szCs w:val="32"/>
+        </w:rPr>
+      </w:pPr>
+      <w:r>
+        <w:rPr>
+          <w:rFonts w:cs="Times New Roman"/>
+          <w:b/>
+          <w:sz w:val="32"/>
+          <w:szCs w:val="32"/>
+        </w:rPr>
+        <w:t>14</w:t>
+      </w:r>
+      <w:r>
+        <w:rPr>
+          <w:rFonts w:cs="Times New Roman"/>
+          <w:b/>
+          <w:sz w:val="32"/>
+          <w:szCs w:val="32"/>
+        </w:rPr>
+        <w:t xml:space="preserve">. </w:t>
+      </w:r>
+      <w:r>
+        <w:rPr>
+          <w:rFonts w:cs="Times New Roman"/>
+          <w:b/>
+          <w:sz w:val="32"/>
+          <w:szCs w:val="32"/>
+        </w:rPr>
+        <w:t>Use case Access Database</w:t>
+      </w:r>
+    </w:p>
+    <w:tbl>
+      <w:tblPr>
+        <w:tblStyle w:val="TableGrid"/>
+        <w:tblW w:w="9893" w:type="dxa"/>
+        <w:jc w:val="center"/>
+        <w:tblCellMar>
+          <w:top w:w="144" w:type="dxa"/>
+          <w:left w:w="72" w:type="dxa"/>
+          <w:bottom w:w="144" w:type="dxa"/>
+          <w:right w:w="72" w:type="dxa"/>
+        </w:tblCellMar>
+        <w:tblLook w:val="04A0" w:firstRow="1" w:lastRow="0" w:firstColumn="1" w:lastColumn="0" w:noHBand="0" w:noVBand="1"/>
+      </w:tblPr>
+      <w:tblGrid>
+        <w:gridCol w:w="4946"/>
+        <w:gridCol w:w="4947"/>
+      </w:tblGrid>
+      <w:tr>
+        <w:trPr>
+          <w:jc w:val="center"/>
+        </w:trPr>
+        <w:tc>
+          <w:tcPr>
+            <w:tcW w:w="9893" w:type="dxa"/>
+            <w:gridSpan w:val="2"/>
+          </w:tcPr>
+          <w:p>
+            <w:pPr>
+              <w:rPr>
+                <w:rFonts w:cs="Times New Roman"/>
+                <w:sz w:val="28"/>
+                <w:szCs w:val="28"/>
+              </w:rPr>
+            </w:pPr>
+            <w:r>
+              <w:rPr>
+                <w:rFonts w:cs="Times New Roman"/>
+                <w:b/>
+                <w:sz w:val="28"/>
+                <w:szCs w:val="28"/>
+              </w:rPr>
+              <w:t>Tên Use case:</w:t>
+            </w:r>
+            <w:r>
+              <w:rPr>
+                <w:rFonts w:cs="Times New Roman"/>
+                <w:sz w:val="28"/>
+                <w:szCs w:val="28"/>
+              </w:rPr>
+              <w:t xml:space="preserve"> </w:t>
+            </w:r>
+            <w:r>
+              <w:rPr>
+                <w:rFonts w:cs="Times New Roman"/>
+                <w:sz w:val="28"/>
+                <w:szCs w:val="28"/>
+              </w:rPr>
+              <w:t>Access Database</w:t>
+            </w:r>
+          </w:p>
+        </w:tc>
+      </w:tr>
+      <w:tr>
+        <w:trPr>
+          <w:jc w:val="center"/>
+        </w:trPr>
+        <w:tc>
+          <w:tcPr>
+            <w:tcW w:w="9893" w:type="dxa"/>
+            <w:gridSpan w:val="2"/>
+          </w:tcPr>
+          <w:p>
+            <w:pPr>
+              <w:rPr>
+                <w:rFonts w:cs="Times New Roman"/>
+                <w:sz w:val="28"/>
+                <w:szCs w:val="28"/>
+              </w:rPr>
+            </w:pPr>
+            <w:r>
+              <w:rPr>
+                <w:rFonts w:cs="Times New Roman"/>
+                <w:b/>
+                <w:sz w:val="28"/>
+                <w:szCs w:val="28"/>
+              </w:rPr>
+              <w:t>Actor:</w:t>
+            </w:r>
+            <w:r>
+              <w:rPr>
+                <w:rFonts w:cs="Times New Roman"/>
+                <w:sz w:val="28"/>
+                <w:szCs w:val="28"/>
+              </w:rPr>
+              <w:t xml:space="preserve"> </w:t>
+            </w:r>
+            <w:r>
+              <w:rPr>
+                <w:rFonts w:cs="Times New Roman"/>
+                <w:sz w:val="28"/>
+                <w:szCs w:val="28"/>
+              </w:rPr>
+              <w:t>System</w:t>
+            </w:r>
+          </w:p>
+        </w:tc>
+      </w:tr>
+      <w:tr>
+        <w:trPr>
+          <w:jc w:val="center"/>
+        </w:trPr>
+        <w:tc>
+          <w:tcPr>
+            <w:tcW w:w="9893" w:type="dxa"/>
+            <w:gridSpan w:val="2"/>
+          </w:tcPr>
+          <w:p>
+            <w:pPr>
+              <w:rPr>
+                <w:rFonts w:cs="Times New Roman"/>
+                <w:sz w:val="28"/>
+                <w:szCs w:val="28"/>
+              </w:rPr>
+            </w:pPr>
+            <w:r>
+              <w:rPr>
+                <w:rFonts w:cs="Times New Roman"/>
+                <w:b/>
+                <w:sz w:val="28"/>
+                <w:szCs w:val="28"/>
+              </w:rPr>
+              <w:t>Chức năng:</w:t>
+            </w:r>
+            <w:r>
+              <w:rPr>
+                <w:rFonts w:cs="Times New Roman"/>
+                <w:sz w:val="28"/>
+                <w:szCs w:val="28"/>
+              </w:rPr>
+              <w:t xml:space="preserve"> Use case </w:t>
+            </w:r>
+            <w:r>
+              <w:rPr>
+                <w:rFonts w:cs="Times New Roman"/>
+                <w:sz w:val="28"/>
+                <w:szCs w:val="28"/>
+              </w:rPr>
+              <w:t>cho phép actor lưu, xem và cập nhật dữ liệu.</w:t>
+            </w:r>
+          </w:p>
+        </w:tc>
+      </w:tr>
+      <w:tr>
+        <w:trPr>
+          <w:jc w:val="center"/>
+        </w:trPr>
+        <w:tc>
+          <w:tcPr>
+            <w:tcW w:w="9893" w:type="dxa"/>
+            <w:gridSpan w:val="2"/>
+          </w:tcPr>
+          <w:p>
+            <w:pPr>
+              <w:rPr>
+                <w:rFonts w:cs="Times New Roman"/>
+                <w:sz w:val="28"/>
+                <w:szCs w:val="28"/>
+              </w:rPr>
+            </w:pPr>
+            <w:r>
+              <w:rPr>
+                <w:rFonts w:cs="Times New Roman"/>
+                <w:b/>
+                <w:sz w:val="28"/>
+                <w:szCs w:val="28"/>
+              </w:rPr>
+              <w:t>Điều kiện trước:</w:t>
+            </w:r>
+            <w:r>
+              <w:rPr>
+                <w:rFonts w:cs="Times New Roman"/>
+                <w:sz w:val="28"/>
+                <w:szCs w:val="28"/>
+              </w:rPr>
+              <w:t xml:space="preserve"> System nhận được thông tin dữ liệu hoặc dữ liệu thay đổi, yêu cầu lấy dữ liệu từ phía System</w:t>
+            </w:r>
+          </w:p>
+        </w:tc>
+      </w:tr>
+      <w:tr>
+        <w:trPr>
+          <w:jc w:val="center"/>
+        </w:trPr>
+        <w:tc>
+          <w:tcPr>
+            <w:tcW w:w="9893" w:type="dxa"/>
+            <w:gridSpan w:val="2"/>
+          </w:tcPr>
+          <w:p>
+            <w:pPr>
+              <w:rPr>
+                <w:rFonts w:cs="Times New Roman"/>
+                <w:sz w:val="28"/>
+                <w:szCs w:val="28"/>
+              </w:rPr>
+            </w:pPr>
+            <w:r>
+              <w:rPr>
+                <w:rFonts w:cs="Times New Roman"/>
+                <w:b/>
+                <w:sz w:val="28"/>
+                <w:szCs w:val="28"/>
+              </w:rPr>
+              <w:t>Điều kiện sau:</w:t>
+            </w:r>
+            <w:r>
+              <w:rPr>
+                <w:rFonts w:cs="Times New Roman"/>
+                <w:sz w:val="28"/>
+                <w:szCs w:val="28"/>
+              </w:rPr>
+              <w:t xml:space="preserve"> Database được cập nhật</w:t>
+            </w:r>
+          </w:p>
+        </w:tc>
+      </w:tr>
+      <w:tr>
+        <w:trPr>
+          <w:jc w:val="center"/>
+        </w:trPr>
+        <w:tc>
+          <w:tcPr>
+            <w:tcW w:w="9893" w:type="dxa"/>
+            <w:gridSpan w:val="2"/>
+            <w:shd w:val="clear" w:color="auto" w:fill="F7CAAC" w:themeFill="accent2" w:themeFillTint="66"/>
+          </w:tcPr>
+          <w:p>
+            <w:pPr>
+              <w:rPr>
+                <w:rFonts w:cs="Times New Roman"/>
+                <w:b/>
+                <w:sz w:val="28"/>
+                <w:szCs w:val="28"/>
+              </w:rPr>
+            </w:pPr>
+            <w:r>
+              <w:rPr>
+                <w:rFonts w:cs="Times New Roman"/>
+                <w:b/>
+                <w:sz w:val="28"/>
+                <w:szCs w:val="28"/>
+              </w:rPr>
+              <w:t xml:space="preserve">Luồng sự kiện chính: </w:t>
+            </w:r>
+          </w:p>
+        </w:tc>
+      </w:tr>
+      <w:tr>
+        <w:trPr>
+          <w:jc w:val="center"/>
+        </w:trPr>
+        <w:tc>
+          <w:tcPr>
+            <w:tcW w:w="4946" w:type="dxa"/>
+          </w:tcPr>
+          <w:p>
+            <w:pPr>
+              <w:jc w:val="center"/>
+              <w:rPr>
+                <w:rFonts w:cs="Times New Roman"/>
+                <w:b/>
+                <w:sz w:val="28"/>
+                <w:szCs w:val="28"/>
+              </w:rPr>
+            </w:pPr>
+            <w:r>
+              <w:rPr>
+                <w:rFonts w:cs="Times New Roman"/>
+                <w:b/>
+                <w:sz w:val="28"/>
+                <w:szCs w:val="28"/>
+              </w:rPr>
+              <w:t>Actor</w:t>
+            </w:r>
+          </w:p>
+        </w:tc>
+        <w:tc>
+          <w:tcPr>
+            <w:tcW w:w="4947" w:type="dxa"/>
+          </w:tcPr>
+          <w:p>
+            <w:pPr>
+              <w:jc w:val="center"/>
+              <w:rPr>
+                <w:rFonts w:cs="Times New Roman"/>
+                <w:b/>
+                <w:sz w:val="28"/>
+                <w:szCs w:val="28"/>
+              </w:rPr>
+            </w:pPr>
+            <w:r>
+              <w:rPr>
+                <w:rFonts w:cs="Times New Roman"/>
+                <w:b/>
+                <w:sz w:val="28"/>
+                <w:szCs w:val="28"/>
+              </w:rPr>
+              <w:t>Hệ thống</w:t>
+            </w:r>
+          </w:p>
+        </w:tc>
+      </w:tr>
+      <w:tr>
+        <w:trPr>
+          <w:jc w:val="center"/>
+        </w:trPr>
+        <w:tc>
+          <w:tcPr>
+            <w:tcW w:w="4946" w:type="dxa"/>
+          </w:tcPr>
+          <w:p>
+            <w:pPr>
+              <w:rPr>
+                <w:rFonts w:cs="Times New Roman"/>
+                <w:sz w:val="28"/>
+                <w:szCs w:val="28"/>
+              </w:rPr>
+            </w:pPr>
+            <w:r>
+              <w:rPr>
+                <w:rFonts w:cs="Times New Roman"/>
+                <w:sz w:val="28"/>
+                <w:szCs w:val="28"/>
+              </w:rPr>
+              <w:t>1.</w:t>
+            </w:r>
+            <w:r>
+              <w:rPr>
+                <w:rFonts w:cs="Times New Roman"/>
+                <w:sz w:val="28"/>
+                <w:szCs w:val="28"/>
+              </w:rPr>
+              <w:t>System nhận được yêu cầu lấy</w:t>
+            </w:r>
+            <w:r>
+              <w:rPr>
+                <w:rFonts w:cs="Times New Roman"/>
+                <w:sz w:val="28"/>
+                <w:szCs w:val="28"/>
+              </w:rPr>
+              <w:t xml:space="preserve">/nhận </w:t>
+            </w:r>
+            <w:r>
+              <w:rPr>
+                <w:rFonts w:cs="Times New Roman"/>
+                <w:sz w:val="28"/>
+                <w:szCs w:val="28"/>
+              </w:rPr>
+              <w:t xml:space="preserve">dữ liệu từ phía student và teacher </w:t>
+            </w:r>
+          </w:p>
+        </w:tc>
+        <w:tc>
+          <w:tcPr>
+            <w:tcW w:w="4947" w:type="dxa"/>
+          </w:tcPr>
+          <w:p>
+            <w:pPr>
+              <w:rPr>
+                <w:rFonts w:cs="Times New Roman"/>
+                <w:sz w:val="28"/>
+                <w:szCs w:val="28"/>
+              </w:rPr>
+            </w:pPr>
+            <w:r>
+              <w:rPr>
+                <w:rFonts w:cs="Times New Roman"/>
+                <w:sz w:val="28"/>
+                <w:szCs w:val="28"/>
+              </w:rPr>
+              <w:t>2. Lấy thông tin database trả về</w:t>
+            </w:r>
+            <w:r>
+              <w:rPr>
+                <w:rFonts w:cs="Times New Roman"/>
+                <w:sz w:val="28"/>
+                <w:szCs w:val="28"/>
+              </w:rPr>
+              <w:t xml:space="preserve">/cập nhật </w:t>
+            </w:r>
+            <w:r>
+              <w:rPr>
+                <w:rFonts w:cs="Times New Roman"/>
+                <w:sz w:val="28"/>
+                <w:szCs w:val="28"/>
+              </w:rPr>
+              <w:t xml:space="preserve"> dữ liệu </w:t>
+            </w:r>
+            <w:r>
+              <w:rPr>
+                <w:rFonts w:cs="Times New Roman"/>
+                <w:sz w:val="28"/>
+                <w:szCs w:val="28"/>
+              </w:rPr>
+              <w:t xml:space="preserve">yêu cầu trong các </w:t>
+            </w:r>
+            <w:r>
+              <w:rPr>
+                <w:rFonts w:cs="Times New Roman"/>
+                <w:sz w:val="28"/>
+                <w:szCs w:val="28"/>
+              </w:rPr>
+              <w:t>table tương ứ</w:t>
+            </w:r>
+            <w:r>
+              <w:rPr>
+                <w:rFonts w:cs="Times New Roman"/>
+                <w:sz w:val="28"/>
+                <w:szCs w:val="28"/>
+              </w:rPr>
+              <w:t>ng.</w:t>
+            </w:r>
+          </w:p>
+          <w:p>
+            <w:pPr>
+              <w:rPr>
+                <w:rFonts w:cs="Times New Roman"/>
+                <w:sz w:val="28"/>
+                <w:szCs w:val="28"/>
+              </w:rPr>
+            </w:pPr>
+          </w:p>
+        </w:tc>
+      </w:tr>
+      <w:tr>
+        <w:trPr>
+          <w:jc w:val="center"/>
+        </w:trPr>
+        <w:tc>
+          <w:tcPr>
+            <w:tcW w:w="9893" w:type="dxa"/>
+            <w:gridSpan w:val="2"/>
+            <w:shd w:val="clear" w:color="auto" w:fill="F7CAAC" w:themeFill="accent2" w:themeFillTint="66"/>
+          </w:tcPr>
+          <w:p>
+            <w:pPr>
+              <w:rPr>
+                <w:rFonts w:cs="Times New Roman"/>
+                <w:b/>
+                <w:sz w:val="28"/>
+                <w:szCs w:val="28"/>
+              </w:rPr>
+            </w:pPr>
+            <w:r>
+              <w:rPr>
+                <w:rFonts w:cs="Times New Roman"/>
+                <w:b/>
+                <w:sz w:val="28"/>
+                <w:szCs w:val="28"/>
+              </w:rPr>
+              <w:t xml:space="preserve">Luồng sự kiện phụ: </w:t>
+            </w:r>
+          </w:p>
+        </w:tc>
+      </w:tr>
+    </w:tbl>
+    <w:p>
+      <w:pPr>
+        <w:rPr>
+          <w:rFonts w:cs="Times New Roman"/>
+          <w:szCs w:val="26"/>
+        </w:rPr>
+      </w:pPr>
+    </w:p>
+    <w:p>
+      <w:pPr>
+        <w:ind w:left="360"/>
+        <w:rPr>
+          <w:rFonts w:cs="Times New Roman"/>
+          <w:b/>
+          <w:sz w:val="32"/>
+          <w:szCs w:val="32"/>
+        </w:rPr>
+      </w:pPr>
+      <w:r>
+        <w:rPr>
+          <w:rFonts w:cs="Times New Roman"/>
+          <w:b/>
+          <w:sz w:val="32"/>
+          <w:szCs w:val="32"/>
+        </w:rPr>
+        <w:t>15</w:t>
+      </w:r>
+      <w:r>
+        <w:rPr>
+          <w:rFonts w:cs="Times New Roman"/>
+          <w:b/>
+          <w:sz w:val="32"/>
+          <w:szCs w:val="32"/>
+        </w:rPr>
+        <w:t xml:space="preserve">. Use case View </w:t>
+      </w:r>
+      <w:r>
+        <w:rPr>
+          <w:rFonts w:cs="Times New Roman"/>
+          <w:b/>
+          <w:sz w:val="32"/>
+          <w:szCs w:val="32"/>
+        </w:rPr>
+        <w:t>Problem</w:t>
+      </w:r>
+    </w:p>
+    <w:tbl>
+      <w:tblPr>
+        <w:tblStyle w:val="TableGrid"/>
+        <w:tblW w:w="9893" w:type="dxa"/>
+        <w:jc w:val="center"/>
+        <w:tblCellMar>
+          <w:top w:w="144" w:type="dxa"/>
+          <w:left w:w="72" w:type="dxa"/>
+          <w:bottom w:w="144" w:type="dxa"/>
+          <w:right w:w="72" w:type="dxa"/>
+        </w:tblCellMar>
+        <w:tblLook w:val="04A0" w:firstRow="1" w:lastRow="0" w:firstColumn="1" w:lastColumn="0" w:noHBand="0" w:noVBand="1"/>
+      </w:tblPr>
+      <w:tblGrid>
+        <w:gridCol w:w="4946"/>
+        <w:gridCol w:w="4947"/>
+      </w:tblGrid>
+      <w:tr>
+        <w:trPr>
+          <w:jc w:val="center"/>
+        </w:trPr>
+        <w:tc>
+          <w:tcPr>
+            <w:tcW w:w="9350" w:type="dxa"/>
+            <w:gridSpan w:val="2"/>
+          </w:tcPr>
+          <w:p>
+            <w:pPr>
+              <w:rPr>
+                <w:rFonts w:cs="Times New Roman"/>
+                <w:sz w:val="28"/>
+                <w:szCs w:val="28"/>
+              </w:rPr>
+            </w:pPr>
+            <w:r>
+              <w:rPr>
+                <w:rFonts w:cs="Times New Roman"/>
+                <w:b/>
+                <w:sz w:val="28"/>
+                <w:szCs w:val="28"/>
+              </w:rPr>
+              <w:lastRenderedPageBreak/>
+              <w:t>Tên Use case:</w:t>
+            </w:r>
+            <w:r>
+              <w:rPr>
+                <w:rFonts w:cs="Times New Roman"/>
+                <w:sz w:val="28"/>
+                <w:szCs w:val="28"/>
+              </w:rPr>
+              <w:t xml:space="preserve"> View ScoreBoard</w:t>
+            </w:r>
+          </w:p>
+        </w:tc>
+      </w:tr>
+      <w:tr>
+        <w:trPr>
+          <w:jc w:val="center"/>
+        </w:trPr>
+        <w:tc>
+          <w:tcPr>
+            <w:tcW w:w="9350" w:type="dxa"/>
+            <w:gridSpan w:val="2"/>
+          </w:tcPr>
+          <w:p>
+            <w:pPr>
+              <w:rPr>
+                <w:rFonts w:cs="Times New Roman"/>
+                <w:sz w:val="28"/>
+                <w:szCs w:val="28"/>
+              </w:rPr>
+            </w:pPr>
+            <w:r>
+              <w:rPr>
+                <w:rFonts w:cs="Times New Roman"/>
+                <w:b/>
+                <w:sz w:val="28"/>
+                <w:szCs w:val="28"/>
+              </w:rPr>
+              <w:t>Actor:</w:t>
+            </w:r>
+            <w:r>
+              <w:rPr>
+                <w:rFonts w:cs="Times New Roman"/>
+                <w:sz w:val="28"/>
+                <w:szCs w:val="28"/>
+              </w:rPr>
+              <w:t xml:space="preserve"> Student</w:t>
+            </w:r>
+          </w:p>
+        </w:tc>
+      </w:tr>
+      <w:tr>
+        <w:trPr>
+          <w:jc w:val="center"/>
+        </w:trPr>
+        <w:tc>
+          <w:tcPr>
+            <w:tcW w:w="9350" w:type="dxa"/>
+            <w:gridSpan w:val="2"/>
+          </w:tcPr>
+          <w:p>
+            <w:pPr>
+              <w:rPr>
+                <w:rFonts w:cs="Times New Roman"/>
+                <w:sz w:val="28"/>
+                <w:szCs w:val="28"/>
+              </w:rPr>
+            </w:pPr>
+            <w:r>
+              <w:rPr>
+                <w:rFonts w:cs="Times New Roman"/>
+                <w:b/>
+                <w:sz w:val="28"/>
+                <w:szCs w:val="28"/>
+              </w:rPr>
+              <w:t>Chức năng:</w:t>
+            </w:r>
+            <w:r>
+              <w:rPr>
+                <w:rFonts w:cs="Times New Roman"/>
+                <w:sz w:val="28"/>
+                <w:szCs w:val="28"/>
+              </w:rPr>
+              <w:t xml:space="preserve"> Use case </w:t>
+            </w:r>
+            <w:r>
+              <w:rPr>
+                <w:rFonts w:cs="Times New Roman"/>
+                <w:sz w:val="28"/>
+                <w:szCs w:val="28"/>
+              </w:rPr>
+              <w:t>cho phép actor xem problem</w:t>
+            </w:r>
+          </w:p>
+        </w:tc>
+      </w:tr>
+      <w:tr>
+        <w:trPr>
+          <w:jc w:val="center"/>
+        </w:trPr>
+        <w:tc>
+          <w:tcPr>
+            <w:tcW w:w="9350" w:type="dxa"/>
+            <w:gridSpan w:val="2"/>
+          </w:tcPr>
+          <w:p>
+            <w:pPr>
+              <w:rPr>
+                <w:rFonts w:cs="Times New Roman"/>
+                <w:sz w:val="28"/>
+                <w:szCs w:val="28"/>
+              </w:rPr>
+            </w:pPr>
+            <w:r>
+              <w:rPr>
+                <w:rFonts w:cs="Times New Roman"/>
+                <w:b/>
+                <w:sz w:val="28"/>
+                <w:szCs w:val="28"/>
+              </w:rPr>
+              <w:t>Điều kiện trước:</w:t>
+            </w:r>
+            <w:r>
+              <w:rPr>
+                <w:rFonts w:cs="Times New Roman"/>
+                <w:sz w:val="28"/>
+                <w:szCs w:val="28"/>
+              </w:rPr>
+              <w:t xml:space="preserve"> Actor đã đăng nhập được vào hệ thống</w:t>
+            </w:r>
+          </w:p>
+        </w:tc>
+      </w:tr>
+      <w:tr>
+        <w:trPr>
+          <w:jc w:val="center"/>
+        </w:trPr>
+        <w:tc>
+          <w:tcPr>
+            <w:tcW w:w="9350" w:type="dxa"/>
+            <w:gridSpan w:val="2"/>
+          </w:tcPr>
+          <w:p>
+            <w:pPr>
+              <w:rPr>
+                <w:rFonts w:cs="Times New Roman"/>
+                <w:sz w:val="28"/>
+                <w:szCs w:val="28"/>
+              </w:rPr>
+            </w:pPr>
+            <w:r>
+              <w:rPr>
+                <w:rFonts w:cs="Times New Roman"/>
+                <w:b/>
+                <w:sz w:val="28"/>
+                <w:szCs w:val="28"/>
+              </w:rPr>
+              <w:t>Điều kiện sau:</w:t>
+            </w:r>
+            <w:r>
+              <w:rPr>
+                <w:rFonts w:cs="Times New Roman"/>
+                <w:sz w:val="28"/>
+                <w:szCs w:val="28"/>
+              </w:rPr>
+              <w:t xml:space="preserve"> Hiển thị</w:t>
+            </w:r>
+            <w:r>
+              <w:rPr>
+                <w:rFonts w:cs="Times New Roman"/>
+                <w:sz w:val="28"/>
+                <w:szCs w:val="28"/>
+              </w:rPr>
+              <w:t xml:space="preserve"> thông tin problem</w:t>
+            </w:r>
+          </w:p>
+        </w:tc>
+      </w:tr>
+      <w:tr>
+        <w:trPr>
+          <w:jc w:val="center"/>
+        </w:trPr>
+        <w:tc>
+          <w:tcPr>
+            <w:tcW w:w="9350" w:type="dxa"/>
+            <w:gridSpan w:val="2"/>
+            <w:shd w:val="clear" w:color="auto" w:fill="F7CAAC" w:themeFill="accent2" w:themeFillTint="66"/>
+          </w:tcPr>
+          <w:p>
+            <w:pPr>
+              <w:rPr>
+                <w:rFonts w:cs="Times New Roman"/>
+                <w:b/>
+                <w:sz w:val="28"/>
+                <w:szCs w:val="28"/>
+              </w:rPr>
+            </w:pPr>
+            <w:r>
+              <w:rPr>
+                <w:rFonts w:cs="Times New Roman"/>
+                <w:b/>
+                <w:sz w:val="28"/>
+                <w:szCs w:val="28"/>
+              </w:rPr>
+              <w:t xml:space="preserve">Luồng sự kiện chính: </w:t>
+            </w:r>
+          </w:p>
+        </w:tc>
+      </w:tr>
+      <w:tr>
+        <w:trPr>
+          <w:jc w:val="center"/>
+        </w:trPr>
+        <w:tc>
+          <w:tcPr>
+            <w:tcW w:w="4675" w:type="dxa"/>
+          </w:tcPr>
+          <w:p>
+            <w:pPr>
+              <w:jc w:val="center"/>
+              <w:rPr>
+                <w:rFonts w:cs="Times New Roman"/>
+                <w:b/>
+                <w:sz w:val="28"/>
+                <w:szCs w:val="28"/>
+              </w:rPr>
+            </w:pPr>
+            <w:r>
+              <w:rPr>
+                <w:rFonts w:cs="Times New Roman"/>
+                <w:b/>
+                <w:sz w:val="28"/>
+                <w:szCs w:val="28"/>
+              </w:rPr>
+              <w:t>Actor</w:t>
+            </w:r>
+          </w:p>
+        </w:tc>
+        <w:tc>
+          <w:tcPr>
+            <w:tcW w:w="4675" w:type="dxa"/>
+          </w:tcPr>
+          <w:p>
+            <w:pPr>
+              <w:jc w:val="center"/>
+              <w:rPr>
+                <w:rFonts w:cs="Times New Roman"/>
+                <w:b/>
+                <w:sz w:val="28"/>
+                <w:szCs w:val="28"/>
+              </w:rPr>
+            </w:pPr>
+            <w:r>
+              <w:rPr>
+                <w:rFonts w:cs="Times New Roman"/>
+                <w:b/>
+                <w:sz w:val="28"/>
+                <w:szCs w:val="28"/>
+              </w:rPr>
+              <w:t>Hệ thống</w:t>
+            </w:r>
+          </w:p>
+        </w:tc>
+      </w:tr>
+      <w:tr>
+        <w:trPr>
+          <w:jc w:val="center"/>
+        </w:trPr>
+        <w:tc>
+          <w:tcPr>
+            <w:tcW w:w="4675" w:type="dxa"/>
+          </w:tcPr>
+          <w:p>
+            <w:pPr>
+              <w:rPr>
+                <w:rFonts w:cs="Times New Roman"/>
+                <w:sz w:val="28"/>
+                <w:szCs w:val="28"/>
+              </w:rPr>
+            </w:pPr>
+            <w:r>
+              <w:rPr>
+                <w:rFonts w:cs="Times New Roman"/>
+                <w:sz w:val="28"/>
+                <w:szCs w:val="28"/>
+              </w:rPr>
+              <w:t>1. Student nhấn vào problem.</w:t>
+            </w:r>
+          </w:p>
+        </w:tc>
+        <w:tc>
+          <w:tcPr>
+            <w:tcW w:w="4675" w:type="dxa"/>
+          </w:tcPr>
+          <w:p>
+            <w:pPr>
+              <w:rPr>
+                <w:rFonts w:cs="Times New Roman"/>
+                <w:sz w:val="28"/>
+                <w:szCs w:val="28"/>
+              </w:rPr>
+            </w:pPr>
+            <w:r>
+              <w:rPr>
+                <w:rFonts w:cs="Times New Roman"/>
+                <w:sz w:val="28"/>
+                <w:szCs w:val="28"/>
+              </w:rPr>
+              <w:t xml:space="preserve">2. </w:t>
+            </w:r>
+            <w:r>
+              <w:rPr>
+                <w:rFonts w:cs="Times New Roman"/>
+                <w:sz w:val="28"/>
+                <w:szCs w:val="28"/>
+              </w:rPr>
+              <w:t>Lấy thông tin problem và hiển thị</w:t>
+            </w:r>
+            <w:bookmarkStart w:id="0" w:name="_GoBack"/>
+            <w:bookmarkEnd w:id="0"/>
+          </w:p>
+        </w:tc>
+      </w:tr>
+      <w:tr>
+        <w:trPr>
+          <w:jc w:val="center"/>
+        </w:trPr>
+        <w:tc>
+          <w:tcPr>
+            <w:tcW w:w="9350" w:type="dxa"/>
             <w:gridSpan w:val="2"/>
             <w:shd w:val="clear" w:color="auto" w:fill="F7CAAC" w:themeFill="accent2" w:themeFillTint="66"/>
           </w:tcPr>

</xml_diff>